<commit_message>
ALteração do arquivo style, index e inserção da descrição no curriculo
</commit_message>
<xml_diff>
--- a/assents/curriculos/cv-pt-br.docx
+++ b/assents/curriculos/cv-pt-br.docx
@@ -8,15 +8,15 @@
         <w:jc w:val="center"/>
         <w:rPr>
           <w:rFonts w:ascii="Agency FB" w:hAnsi="Agency FB"/>
-          <w:sz w:val="72"/>
-          <w:szCs w:val="72"/>
+          <w:sz w:val="52"/>
+          <w:szCs w:val="52"/>
         </w:rPr>
       </w:pPr>
       <w:r>
         <w:rPr>
           <w:rFonts w:ascii="Agency FB" w:hAnsi="Agency FB"/>
-          <w:sz w:val="72"/>
-          <w:szCs w:val="72"/>
+          <w:sz w:val="52"/>
+          <w:szCs w:val="52"/>
         </w:rPr>
         <w:t>PEDRO EDUARDO SILVA</w:t>
       </w:r>
@@ -231,61 +231,7 @@
                                       <w:sz w:val="26"/>
                                       <w:szCs w:val="26"/>
                                     </w:rPr>
-                                    <w:t xml:space="preserve">Estudante de graduação em Análise e desenvolvimento de sistema com formação Mínima 2022.2 ou máxima </w:t>
-                                  </w:r>
-                                  <w:r>
-                                    <w:rPr>
-                                      <w:rFonts w:ascii="Agency FB" w:hAnsi="Agency FB" w:cs="Arial"/>
-                                      <w:color w:val="000000" w:themeColor="text1"/>
-                                      <w:sz w:val="26"/>
-                                      <w:szCs w:val="26"/>
-                                    </w:rPr>
-                                    <w:t>2023.2.</w:t>
-                                  </w:r>
-                                  <w:r>
-                                    <w:rPr>
-                                      <w:rFonts w:ascii="Agency FB" w:hAnsi="Agency FB" w:cs="Arial"/>
-                                      <w:color w:val="000000" w:themeColor="text1"/>
-                                      <w:sz w:val="26"/>
-                                      <w:szCs w:val="26"/>
-                                    </w:rPr>
-                                    <w:t xml:space="preserve"> Estou em</w:t>
-                                  </w:r>
-                                  <w:r>
-                                    <w:rPr>
-                                      <w:rFonts w:ascii="Agency FB" w:hAnsi="Agency FB" w:cs="Arial"/>
-                                      <w:color w:val="000000" w:themeColor="text1"/>
-                                      <w:sz w:val="26"/>
-                                      <w:szCs w:val="26"/>
-                                    </w:rPr>
-                                    <w:t xml:space="preserve"> </w:t>
-                                  </w:r>
-                                  <w:r>
-                                    <w:rPr>
-                                      <w:rFonts w:ascii="Agency FB" w:hAnsi="Agency FB" w:cs="Arial"/>
-                                      <w:color w:val="000000" w:themeColor="text1"/>
-                                      <w:sz w:val="26"/>
-                                      <w:szCs w:val="26"/>
-                                    </w:rPr>
-                                    <w:t>Transição de carreira para desenvolvimento.</w:t>
-                                  </w:r>
-                                  <w:r>
-                                    <w:rPr>
-                                      <w:rFonts w:ascii="Agency FB" w:hAnsi="Agency FB" w:cs="Arial"/>
-                                      <w:color w:val="000000" w:themeColor="text1"/>
-                                      <w:sz w:val="26"/>
-                                      <w:szCs w:val="26"/>
-                                    </w:rPr>
-                                    <w:t xml:space="preserve"> </w:t>
-                                  </w:r>
-                                  <w:r>
-                                    <w:rPr>
-                                      <w:rFonts w:ascii="Agency FB" w:hAnsi="Agency FB" w:cs="Arial"/>
-                                      <w:color w:val="000000" w:themeColor="text1"/>
-                                      <w:sz w:val="26"/>
-                                      <w:szCs w:val="26"/>
-                                    </w:rPr>
-                                    <w:t>Atualmente realizo bootcamp pela Dio e Nubank</w:t>
+                                    <w:t>Estudante de graduação em Análise e desenvolvimento de sistema com formação Mínima 2022.2 ou máxima 2023.2. Estou em Transição de carreira para desenvolvimento. Atualmente realizo bootcamp pela Dio e Nubank</w:t>
                                   </w:r>
                                 </w:p>
                               </w:txbxContent>
@@ -331,61 +277,7 @@
                                 <w:sz w:val="26"/>
                                 <w:szCs w:val="26"/>
                               </w:rPr>
-                              <w:t xml:space="preserve">Estudante de graduação em Análise e desenvolvimento de sistema com formação Mínima 2022.2 ou máxima </w:t>
-                            </w:r>
-                            <w:r>
-                              <w:rPr>
-                                <w:rFonts w:ascii="Agency FB" w:hAnsi="Agency FB" w:cs="Arial"/>
-                                <w:color w:val="000000" w:themeColor="text1"/>
-                                <w:sz w:val="26"/>
-                                <w:szCs w:val="26"/>
-                              </w:rPr>
-                              <w:t>2023.2.</w:t>
-                            </w:r>
-                            <w:r>
-                              <w:rPr>
-                                <w:rFonts w:ascii="Agency FB" w:hAnsi="Agency FB" w:cs="Arial"/>
-                                <w:color w:val="000000" w:themeColor="text1"/>
-                                <w:sz w:val="26"/>
-                                <w:szCs w:val="26"/>
-                              </w:rPr>
-                              <w:t xml:space="preserve"> Estou em</w:t>
-                            </w:r>
-                            <w:r>
-                              <w:rPr>
-                                <w:rFonts w:ascii="Agency FB" w:hAnsi="Agency FB" w:cs="Arial"/>
-                                <w:color w:val="000000" w:themeColor="text1"/>
-                                <w:sz w:val="26"/>
-                                <w:szCs w:val="26"/>
-                              </w:rPr>
-                              <w:t xml:space="preserve"> </w:t>
-                            </w:r>
-                            <w:r>
-                              <w:rPr>
-                                <w:rFonts w:ascii="Agency FB" w:hAnsi="Agency FB" w:cs="Arial"/>
-                                <w:color w:val="000000" w:themeColor="text1"/>
-                                <w:sz w:val="26"/>
-                                <w:szCs w:val="26"/>
-                              </w:rPr>
-                              <w:t>Transição de carreira para desenvolvimento.</w:t>
-                            </w:r>
-                            <w:r>
-                              <w:rPr>
-                                <w:rFonts w:ascii="Agency FB" w:hAnsi="Agency FB" w:cs="Arial"/>
-                                <w:color w:val="000000" w:themeColor="text1"/>
-                                <w:sz w:val="26"/>
-                                <w:szCs w:val="26"/>
-                              </w:rPr>
-                              <w:t xml:space="preserve"> </w:t>
-                            </w:r>
-                            <w:r>
-                              <w:rPr>
-                                <w:rFonts w:ascii="Agency FB" w:hAnsi="Agency FB" w:cs="Arial"/>
-                                <w:color w:val="000000" w:themeColor="text1"/>
-                                <w:sz w:val="26"/>
-                                <w:szCs w:val="26"/>
-                              </w:rPr>
-                              <w:t>Atualmente realizo bootcamp pela Dio e Nubank</w:t>
+                              <w:t>Estudante de graduação em Análise e desenvolvimento de sistema com formação Mínima 2022.2 ou máxima 2023.2. Estou em Transição de carreira para desenvolvimento. Atualmente realizo bootcamp pela Dio e Nubank</w:t>
                             </w:r>
                           </w:p>
                         </w:txbxContent>
@@ -747,17 +639,7 @@
                 <w:sz w:val="28"/>
                 <w:szCs w:val="28"/>
               </w:rPr>
-              <w:t>EXPERIÊ</w:t>
-            </w:r>
-            <w:r>
-              <w:rPr>
-                <w:rFonts w:ascii="Agency FB" w:hAnsi="Agency FB"/>
-                <w:b/>
-                <w:bCs/>
-                <w:sz w:val="28"/>
-                <w:szCs w:val="28"/>
-              </w:rPr>
-              <w:t>NCIA</w:t>
+              <w:t>EXPERIÊNCIA</w:t>
             </w:r>
           </w:p>
           <w:p>
@@ -994,8 +876,6 @@
               <w:ind w:left="840"/>
               <w:rPr>
                 <w:rFonts w:ascii="Agency FB" w:hAnsi="Agency FB"/>
-                <w:b/>
-                <w:bCs/>
                 <w:sz w:val="26"/>
                 <w:szCs w:val="26"/>
               </w:rPr>
@@ -1009,22 +889,116 @@
                 <w:szCs w:val="26"/>
               </w:rPr>
               <w:t>Descrição:</w:t>
+            </w:r>
+            <w:r>
+              <w:rPr>
+                <w:rFonts w:ascii="Agency FB" w:hAnsi="Agency FB"/>
+                <w:b/>
+                <w:bCs/>
+                <w:sz w:val="26"/>
+                <w:szCs w:val="26"/>
+              </w:rPr>
+              <w:t xml:space="preserve"> </w:t>
+            </w:r>
+            <w:r>
+              <w:rPr>
+                <w:rFonts w:ascii="Agency FB" w:hAnsi="Agency FB"/>
+                <w:sz w:val="26"/>
+                <w:szCs w:val="26"/>
+              </w:rPr>
+              <w:t xml:space="preserve">Fiz uma trajetória de estágio para supervisor TI trabalhando com:  </w:t>
+            </w:r>
+            <w:r>
+              <w:rPr>
+                <w:rFonts w:ascii="Agency FB" w:hAnsi="Agency FB"/>
+                <w:sz w:val="26"/>
+                <w:szCs w:val="26"/>
+              </w:rPr>
+              <w:t xml:space="preserve">Desenvolvimento de novos programas visando a melhoria nos processos; Suporte aos usuários da rede de </w:t>
+            </w:r>
+            <w:r>
+              <w:rPr>
+                <w:rFonts w:ascii="Agency FB" w:hAnsi="Agency FB"/>
+                <w:sz w:val="26"/>
+                <w:szCs w:val="26"/>
+              </w:rPr>
+              <w:t>computadores;</w:t>
+            </w:r>
+            <w:r>
+              <w:rPr>
+                <w:rFonts w:ascii="Agency FB" w:hAnsi="Agency FB"/>
+                <w:sz w:val="26"/>
+                <w:szCs w:val="26"/>
+              </w:rPr>
+              <w:t xml:space="preserve"> Treinamento e suporte nos sistemas; </w:t>
+            </w:r>
+            <w:r>
+              <w:rPr>
+                <w:rFonts w:ascii="Agency FB" w:hAnsi="Agency FB"/>
+                <w:sz w:val="26"/>
+                <w:szCs w:val="26"/>
+              </w:rPr>
+              <w:t>controlar</w:t>
+            </w:r>
+            <w:r>
+              <w:rPr>
+                <w:rFonts w:ascii="Agency FB" w:hAnsi="Agency FB"/>
+                <w:sz w:val="26"/>
+                <w:szCs w:val="26"/>
+              </w:rPr>
+              <w:t xml:space="preserve"> contratos de manutenção e prazos de garantia das </w:t>
+            </w:r>
+            <w:r>
+              <w:rPr>
+                <w:rFonts w:ascii="Agency FB" w:hAnsi="Agency FB"/>
+                <w:sz w:val="26"/>
+                <w:szCs w:val="26"/>
+              </w:rPr>
+              <w:t>máquinas</w:t>
+            </w:r>
+            <w:r>
+              <w:rPr>
+                <w:rFonts w:ascii="Agency FB" w:hAnsi="Agency FB"/>
+                <w:sz w:val="26"/>
+                <w:szCs w:val="26"/>
+              </w:rPr>
+              <w:t xml:space="preserve"> e equipamentos de informática; </w:t>
+            </w:r>
+            <w:r>
+              <w:rPr>
+                <w:rFonts w:ascii="Agency FB" w:hAnsi="Agency FB"/>
+                <w:sz w:val="26"/>
+                <w:szCs w:val="26"/>
+              </w:rPr>
+              <w:t>participar</w:t>
+            </w:r>
+            <w:r>
+              <w:rPr>
+                <w:rFonts w:ascii="Agency FB" w:hAnsi="Agency FB"/>
+                <w:sz w:val="26"/>
+                <w:szCs w:val="26"/>
+              </w:rPr>
+              <w:t xml:space="preserve"> da análise de projetos envolvendo infraestrutura; Produção gráfica e Atualização de sites e rede sociais. Supervisão de dois </w:t>
+            </w:r>
+            <w:r>
+              <w:rPr>
+                <w:rFonts w:ascii="Agency FB" w:hAnsi="Agency FB"/>
+                <w:sz w:val="26"/>
+                <w:szCs w:val="26"/>
+              </w:rPr>
+              <w:t>estagiários</w:t>
+            </w:r>
+            <w:r>
+              <w:rPr>
+                <w:rFonts w:ascii="Agency FB" w:hAnsi="Agency FB"/>
+                <w:sz w:val="26"/>
+                <w:szCs w:val="26"/>
+              </w:rPr>
+              <w:t xml:space="preserve"> do setor.</w:t>
             </w:r>
           </w:p>
           <w:p>
             <w:pPr>
-              <w:rPr>
-                <w:rFonts w:ascii="Agency FB" w:hAnsi="Agency FB"/>
-                <w:b/>
-                <w:bCs/>
-                <w:sz w:val="28"/>
-                <w:szCs w:val="28"/>
-              </w:rPr>
-            </w:pPr>
-          </w:p>
-          <w:p>
-            <w:pPr>
-              <w:jc w:val="center"/>
               <w:rPr>
                 <w:rFonts w:ascii="Agency FB" w:hAnsi="Agency FB"/>
                 <w:b/>
@@ -1082,13 +1056,13 @@
               <mc:AlternateContent>
                 <mc:Choice Requires="wps">
                   <w:drawing>
-                    <wp:anchor distT="0" distB="0" distL="114300" distR="114300" simplePos="0" relativeHeight="251660288" behindDoc="0" locked="0" layoutInCell="1" allowOverlap="1" wp14:anchorId="4EC2A402" wp14:editId="790AFD49">
+                    <wp:anchor distT="0" distB="0" distL="114300" distR="114300" simplePos="0" relativeHeight="251660288" behindDoc="0" locked="0" layoutInCell="1" allowOverlap="1" wp14:anchorId="4EC2A402" wp14:editId="2D524379">
                       <wp:simplePos x="0" y="0"/>
                       <wp:positionH relativeFrom="column">
-                        <wp:posOffset>142240</wp:posOffset>
+                        <wp:posOffset>37465</wp:posOffset>
                       </wp:positionH>
                       <wp:positionV relativeFrom="paragraph">
-                        <wp:posOffset>212725</wp:posOffset>
+                        <wp:posOffset>22225</wp:posOffset>
                       </wp:positionV>
                       <wp:extent cx="2000250" cy="2571750"/>
                       <wp:effectExtent l="0" t="0" r="0" b="0"/>
@@ -1354,30 +1328,6 @@
                                     <w:t>Json, APIs</w:t>
                                   </w:r>
                                 </w:p>
-                                <w:p>
-                                  <w:pPr>
-                                    <w:pStyle w:val="PargrafodaLista"/>
-                                    <w:numPr>
-                                      <w:ilvl w:val="0"/>
-                                      <w:numId w:val="7"/>
-                                    </w:numPr>
-                                    <w:spacing w:after="0"/>
-                                    <w:ind w:left="247"/>
-                                    <w:rPr>
-                                      <w:rFonts w:ascii="Agency FB" w:hAnsi="Agency FB"/>
-                                      <w:sz w:val="24"/>
-                                      <w:szCs w:val="24"/>
-                                    </w:rPr>
-                                  </w:pPr>
-                                  <w:r>
-                                    <w:rPr>
-                                      <w:rFonts w:ascii="Agency FB" w:hAnsi="Agency FB"/>
-                                      <w:sz w:val="24"/>
-                                      <w:szCs w:val="24"/>
-                                    </w:rPr>
-                                    <w:t>Arquitetura MVC</w:t>
-                                  </w:r>
-                                </w:p>
                               </w:txbxContent>
                             </wps:txbx>
                             <wps:bodyPr rot="0" spcFirstLastPara="0" vertOverflow="overflow" horzOverflow="overflow" vert="horz" wrap="square" lIns="91440" tIns="45720" rIns="91440" bIns="45720" numCol="1" spcCol="0" rtlCol="0" fromWordArt="0" anchor="t" anchorCtr="0" forceAA="0" compatLnSpc="1">
@@ -1404,7 +1354,7 @@
                       <v:stroke joinstyle="miter"/>
                       <v:path gradientshapeok="t" o:connecttype="rect"/>
                     </v:shapetype>
-                    <v:shape id="Caixa de Texto 7" o:spid="_x0000_s1027" type="#_x0000_t202" style="position:absolute;margin-left:11.2pt;margin-top:16.75pt;width:157.5pt;height:202.5pt;z-index:251660288;visibility:visible;mso-wrap-style:square;mso-width-percent:0;mso-height-percent:0;mso-wrap-distance-left:9pt;mso-wrap-distance-top:0;mso-wrap-distance-right:9pt;mso-wrap-distance-bottom:0;mso-position-horizontal:absolute;mso-position-horizontal-relative:text;mso-position-vertical:absolute;mso-position-vertical-relative:text;mso-width-percent:0;mso-height-percent:0;mso-width-relative:margin;mso-height-relative:margin;v-text-anchor:top" o:gfxdata="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" fillcolor="white [3201]" stroked="f" strokeweight=".5pt">
+                    <v:shape id="Caixa de Texto 7" o:spid="_x0000_s1027" type="#_x0000_t202" style="position:absolute;margin-left:2.95pt;margin-top:1.75pt;width:157.5pt;height:202.5pt;z-index:251660288;visibility:visible;mso-wrap-style:square;mso-width-percent:0;mso-height-percent:0;mso-wrap-distance-left:9pt;mso-wrap-distance-top:0;mso-wrap-distance-right:9pt;mso-wrap-distance-bottom:0;mso-position-horizontal:absolute;mso-position-horizontal-relative:text;mso-position-vertical:absolute;mso-position-vertical-relative:text;mso-width-percent:0;mso-height-percent:0;mso-width-relative:margin;mso-height-relative:margin;v-text-anchor:top" o:gfxdata="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" fillcolor="white [3201]" stroked="f" strokeweight=".5pt">
                       <v:textbox>
                         <w:txbxContent>
                           <w:p>
@@ -1645,30 +1595,6 @@
                               <w:t>Json, APIs</w:t>
                             </w:r>
                           </w:p>
-                          <w:p>
-                            <w:pPr>
-                              <w:pStyle w:val="PargrafodaLista"/>
-                              <w:numPr>
-                                <w:ilvl w:val="0"/>
-                                <w:numId w:val="7"/>
-                              </w:numPr>
-                              <w:spacing w:after="0"/>
-                              <w:ind w:left="247"/>
-                              <w:rPr>
-                                <w:rFonts w:ascii="Agency FB" w:hAnsi="Agency FB"/>
-                                <w:sz w:val="24"/>
-                                <w:szCs w:val="24"/>
-                              </w:rPr>
-                            </w:pPr>
-                            <w:r>
-                              <w:rPr>
-                                <w:rFonts w:ascii="Agency FB" w:hAnsi="Agency FB"/>
-                                <w:sz w:val="24"/>
-                                <w:szCs w:val="24"/>
-                              </w:rPr>
-                              <w:t>Arquitetura MVC</w:t>
-                            </w:r>
-                          </w:p>
                         </w:txbxContent>
                       </v:textbox>
                     </v:shape>
@@ -1710,6 +1636,27 @@
                 <w:rFonts w:ascii="Agency FB" w:hAnsi="Agency FB"/>
                 <w:b/>
                 <w:bCs/>
+                <w:sz w:val="28"/>
+                <w:szCs w:val="28"/>
+              </w:rPr>
+              <w:t xml:space="preserve">CURSOS DE PROFINALIZAÇÃO </w:t>
+            </w:r>
+          </w:p>
+          <w:p>
+            <w:pPr>
+              <w:rPr>
+                <w:rFonts w:ascii="Agency FB" w:hAnsi="Agency FB"/>
+                <w:b/>
+                <w:bCs/>
+                <w:sz w:val="28"/>
+                <w:szCs w:val="28"/>
+              </w:rPr>
+            </w:pPr>
+            <w:r>
+              <w:rPr>
+                <w:rFonts w:ascii="Agency FB" w:hAnsi="Agency FB"/>
+                <w:b/>
+                <w:bCs/>
                 <w:noProof/>
                 <w:sz w:val="28"/>
                 <w:szCs w:val="28"/>
@@ -1717,13 +1664,13 @@
               <mc:AlternateContent>
                 <mc:Choice Requires="wps">
                   <w:drawing>
-                    <wp:anchor distT="0" distB="0" distL="114300" distR="114300" simplePos="0" relativeHeight="251661312" behindDoc="0" locked="0" layoutInCell="1" allowOverlap="1" wp14:anchorId="42EFD685" wp14:editId="677F1667">
+                    <wp:anchor distT="0" distB="0" distL="114300" distR="114300" simplePos="0" relativeHeight="251661312" behindDoc="0" locked="0" layoutInCell="1" allowOverlap="1" wp14:anchorId="42EFD685" wp14:editId="03EA440D">
                       <wp:simplePos x="0" y="0"/>
                       <wp:positionH relativeFrom="column">
-                        <wp:posOffset>-26035</wp:posOffset>
+                        <wp:posOffset>-16510</wp:posOffset>
                       </wp:positionH>
                       <wp:positionV relativeFrom="paragraph">
-                        <wp:posOffset>463550</wp:posOffset>
+                        <wp:posOffset>60325</wp:posOffset>
                       </wp:positionV>
                       <wp:extent cx="2914650" cy="1028700"/>
                       <wp:effectExtent l="0" t="0" r="0" b="0"/>
@@ -1824,15 +1771,7 @@
                                       <w:sz w:val="26"/>
                                       <w:szCs w:val="26"/>
                                     </w:rPr>
-                                    <w:t xml:space="preserve">BootCamp Dio Santander – </w:t>
-                                  </w:r>
-                                  <w:r>
-                                    <w:rPr>
-                                      <w:rFonts w:ascii="Agency FB" w:hAnsi="Agency FB"/>
-                                      <w:sz w:val="26"/>
-                                      <w:szCs w:val="26"/>
-                                    </w:rPr>
-                                    <w:t xml:space="preserve">FullStack </w:t>
+                                    <w:t xml:space="preserve">BootCamp Dio Santander – FullStack </w:t>
                                   </w:r>
                                 </w:p>
                                 <w:p>
@@ -1908,7 +1847,7 @@
                 </mc:Choice>
                 <mc:Fallback>
                   <w:pict>
-                    <v:shape w14:anchorId="42EFD685" id="Caixa de Texto 9" o:spid="_x0000_s1028" type="#_x0000_t202" style="position:absolute;margin-left:-2.05pt;margin-top:36.5pt;width:229.5pt;height:81pt;z-index:251661312;visibility:visible;mso-wrap-style:square;mso-wrap-distance-left:9pt;mso-wrap-distance-top:0;mso-wrap-distance-right:9pt;mso-wrap-distance-bottom:0;mso-position-horizontal:absolute;mso-position-horizontal-relative:text;mso-position-vertical:absolute;mso-position-vertical-relative:text;v-text-anchor:top" o:gfxdata="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" fillcolor="white [3201]" stroked="f" strokeweight=".5pt">
+                    <v:shape w14:anchorId="42EFD685" id="Caixa de Texto 9" o:spid="_x0000_s1028" type="#_x0000_t202" style="position:absolute;margin-left:-1.3pt;margin-top:4.75pt;width:229.5pt;height:81pt;z-index:251661312;visibility:visible;mso-wrap-style:square;mso-wrap-distance-left:9pt;mso-wrap-distance-top:0;mso-wrap-distance-right:9pt;mso-wrap-distance-bottom:0;mso-position-horizontal:absolute;mso-position-horizontal-relative:text;mso-position-vertical:absolute;mso-position-vertical-relative:text;v-text-anchor:top" o:gfxdata="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" fillcolor="white [3201]" stroked="f" strokeweight=".5pt">
                       <v:textbox>
                         <w:txbxContent>
                           <w:p>
@@ -1984,15 +1923,7 @@
                                 <w:sz w:val="26"/>
                                 <w:szCs w:val="26"/>
                               </w:rPr>
-                              <w:t xml:space="preserve">BootCamp Dio Santander – </w:t>
-                            </w:r>
-                            <w:r>
-                              <w:rPr>
-                                <w:rFonts w:ascii="Agency FB" w:hAnsi="Agency FB"/>
-                                <w:sz w:val="26"/>
-                                <w:szCs w:val="26"/>
-                              </w:rPr>
-                              <w:t xml:space="preserve">FullStack </w:t>
+                              <w:t xml:space="preserve">BootCamp Dio Santander – FullStack </w:t>
                             </w:r>
                           </w:p>
                           <w:p>
@@ -2059,16 +1990,6 @@
                 </mc:Fallback>
               </mc:AlternateContent>
             </w:r>
-            <w:r>
-              <w:rPr>
-                <w:rFonts w:ascii="Agency FB" w:hAnsi="Agency FB"/>
-                <w:b/>
-                <w:bCs/>
-                <w:sz w:val="28"/>
-                <w:szCs w:val="28"/>
-              </w:rPr>
-              <w:t xml:space="preserve">CURSOS DE PROFINALIZAÇÃO </w:t>
-            </w:r>
           </w:p>
           <w:p>
             <w:pPr>
@@ -2113,110 +2034,282 @@
                 <w:szCs w:val="28"/>
               </w:rPr>
             </w:pPr>
-          </w:p>
-          <w:p>
-            <w:pPr>
-              <w:rPr>
-                <w:rFonts w:ascii="Agency FB" w:hAnsi="Agency FB"/>
-                <w:b/>
-                <w:bCs/>
-                <w:sz w:val="28"/>
-                <w:szCs w:val="28"/>
-              </w:rPr>
-            </w:pPr>
-          </w:p>
-          <w:p>
-            <w:pPr>
-              <w:rPr>
-                <w:rFonts w:ascii="Agency FB" w:hAnsi="Agency FB"/>
-                <w:b/>
-                <w:bCs/>
-                <w:sz w:val="28"/>
-                <w:szCs w:val="28"/>
-              </w:rPr>
-            </w:pPr>
-          </w:p>
-          <w:p>
-            <w:pPr>
-              <w:rPr>
-                <w:rFonts w:ascii="Agency FB" w:hAnsi="Agency FB"/>
-                <w:b/>
-                <w:bCs/>
-                <w:sz w:val="28"/>
-                <w:szCs w:val="28"/>
-              </w:rPr>
-            </w:pPr>
-            <w:r>
-              <w:rPr>
-                <w:rFonts w:ascii="Agency FB" w:hAnsi="Agency FB"/>
-                <w:b/>
-                <w:bCs/>
-                <w:sz w:val="28"/>
-                <w:szCs w:val="28"/>
-              </w:rPr>
-              <w:t>PROJETOS DESTAQUE</w:t>
-            </w:r>
-          </w:p>
-        </w:tc>
-      </w:tr>
-    </w:tbl>
-    <w:p>
-      <w:pPr>
-        <w:spacing w:after="0"/>
-        <w:rPr>
-          <w:rFonts w:ascii="Agency FB" w:hAnsi="Agency FB"/>
-          <w:b/>
-          <w:bCs/>
-          <w:sz w:val="28"/>
-          <w:szCs w:val="28"/>
-        </w:rPr>
-      </w:pPr>
-      <w:r>
-        <w:rPr>
-          <w:rFonts w:ascii="Agency FB" w:hAnsi="Agency FB"/>
-          <w:b/>
-          <w:bCs/>
-          <w:noProof/>
-          <w:sz w:val="28"/>
-          <w:szCs w:val="28"/>
-        </w:rPr>
-        <mc:AlternateContent>
-          <mc:Choice Requires="wps">
-            <w:drawing>
-              <wp:anchor distT="0" distB="0" distL="114300" distR="114300" simplePos="0" relativeHeight="251663360" behindDoc="0" locked="0" layoutInCell="1" allowOverlap="1" wp14:anchorId="43CF4EB4" wp14:editId="7AFFED14">
-                <wp:simplePos x="0" y="0"/>
-                <wp:positionH relativeFrom="column">
-                  <wp:posOffset>2739390</wp:posOffset>
-                </wp:positionH>
-                <wp:positionV relativeFrom="paragraph">
-                  <wp:posOffset>16510</wp:posOffset>
-                </wp:positionV>
-                <wp:extent cx="2914650" cy="1238250"/>
-                <wp:effectExtent l="0" t="0" r="0" b="0"/>
-                <wp:wrapNone/>
-                <wp:docPr id="10" name="Caixa de Texto 10"/>
-                <wp:cNvGraphicFramePr/>
-                <a:graphic xmlns:a="http://schemas.openxmlformats.org/drawingml/2006/main">
-                  <a:graphicData uri="http://schemas.microsoft.com/office/word/2010/wordprocessingShape">
-                    <wps:wsp>
-                      <wps:cNvSpPr txBox="1"/>
-                      <wps:spPr>
-                        <a:xfrm>
-                          <a:off x="0" y="0"/>
-                          <a:ext cx="2914650" cy="1238250"/>
-                        </a:xfrm>
-                        <a:prstGeom prst="rect">
-                          <a:avLst/>
-                        </a:prstGeom>
-                        <a:solidFill>
-                          <a:schemeClr val="lt1"/>
-                        </a:solidFill>
-                        <a:ln w="6350">
-                          <a:noFill/>
-                        </a:ln>
-                      </wps:spPr>
-                      <wps:txbx>
+            <w:r>
+              <w:rPr>
+                <w:rFonts w:ascii="Agency FB" w:hAnsi="Agency FB"/>
+                <w:b/>
+                <w:bCs/>
+                <w:noProof/>
+                <w:sz w:val="28"/>
+                <w:szCs w:val="28"/>
+              </w:rPr>
+              <mc:AlternateContent>
+                <mc:Choice Requires="wps">
+                  <w:drawing>
+                    <wp:anchor distT="0" distB="0" distL="114300" distR="114300" simplePos="0" relativeHeight="251663360" behindDoc="0" locked="0" layoutInCell="1" allowOverlap="1" wp14:anchorId="43CF4EB4" wp14:editId="5D50223A">
+                      <wp:simplePos x="0" y="0"/>
+                      <wp:positionH relativeFrom="column">
+                        <wp:posOffset>2540</wp:posOffset>
+                      </wp:positionH>
+                      <wp:positionV relativeFrom="paragraph">
+                        <wp:posOffset>139700</wp:posOffset>
+                      </wp:positionV>
+                      <wp:extent cx="2914650" cy="1419225"/>
+                      <wp:effectExtent l="0" t="0" r="0" b="9525"/>
+                      <wp:wrapNone/>
+                      <wp:docPr id="10" name="Caixa de Texto 10"/>
+                      <wp:cNvGraphicFramePr/>
+                      <a:graphic xmlns:a="http://schemas.openxmlformats.org/drawingml/2006/main">
+                        <a:graphicData uri="http://schemas.microsoft.com/office/word/2010/wordprocessingShape">
+                          <wps:wsp>
+                            <wps:cNvSpPr txBox="1"/>
+                            <wps:spPr>
+                              <a:xfrm>
+                                <a:off x="0" y="0"/>
+                                <a:ext cx="2914650" cy="1419225"/>
+                              </a:xfrm>
+                              <a:prstGeom prst="rect">
+                                <a:avLst/>
+                              </a:prstGeom>
+                              <a:solidFill>
+                                <a:schemeClr val="lt1"/>
+                              </a:solidFill>
+                              <a:ln w="6350">
+                                <a:noFill/>
+                              </a:ln>
+                            </wps:spPr>
+                            <wps:txbx>
+                              <w:txbxContent>
+                                <w:p>
+                                  <w:pPr>
+                                    <w:spacing w:after="0"/>
+                                    <w:rPr>
+                                      <w:rFonts w:ascii="Agency FB" w:hAnsi="Agency FB"/>
+                                      <w:b/>
+                                      <w:bCs/>
+                                      <w:sz w:val="26"/>
+                                      <w:szCs w:val="26"/>
+                                    </w:rPr>
+                                  </w:pPr>
+                                  <w:r>
+                                    <w:rPr>
+                                      <w:rFonts w:ascii="Agency FB" w:hAnsi="Agency FB"/>
+                                      <w:b/>
+                                      <w:bCs/>
+                                      <w:sz w:val="28"/>
+                                      <w:szCs w:val="28"/>
+                                    </w:rPr>
+                                    <w:t>PROJETOS DESTAQUE</w:t>
+                                  </w:r>
+                                  <w:r>
+                                    <w:rPr>
+                                      <w:rFonts w:ascii="Agency FB" w:hAnsi="Agency FB"/>
+                                      <w:sz w:val="26"/>
+                                      <w:szCs w:val="26"/>
+                                    </w:rPr>
+                                    <w:t xml:space="preserve"> </w:t>
+                                  </w:r>
+                                </w:p>
+                                <w:p>
+                                  <w:pPr>
+                                    <w:pStyle w:val="PargrafodaLista"/>
+                                    <w:numPr>
+                                      <w:ilvl w:val="0"/>
+                                      <w:numId w:val="8"/>
+                                    </w:numPr>
+                                    <w:spacing w:after="0"/>
+                                    <w:ind w:left="360" w:right="397"/>
+                                    <w:rPr>
+                                      <w:rFonts w:ascii="Agency FB" w:hAnsi="Agency FB"/>
+                                      <w:b/>
+                                      <w:bCs/>
+                                      <w:sz w:val="26"/>
+                                      <w:szCs w:val="26"/>
+                                    </w:rPr>
+                                  </w:pPr>
+                                  <w:r>
+                                    <w:rPr>
+                                      <w:rFonts w:ascii="Agency FB" w:hAnsi="Agency FB"/>
+                                      <w:sz w:val="26"/>
+                                      <w:szCs w:val="26"/>
+                                    </w:rPr>
+                                    <w:t>www.pedroeduardo.com/portfolio</w:t>
+                                  </w:r>
+                                </w:p>
+                                <w:p>
+                                  <w:pPr>
+                                    <w:pStyle w:val="PargrafodaLista"/>
+                                    <w:numPr>
+                                      <w:ilvl w:val="0"/>
+                                      <w:numId w:val="8"/>
+                                    </w:numPr>
+                                    <w:spacing w:after="0"/>
+                                    <w:ind w:left="360" w:right="397"/>
+                                    <w:rPr>
+                                      <w:rFonts w:ascii="Agency FB" w:hAnsi="Agency FB"/>
+                                      <w:b/>
+                                      <w:bCs/>
+                                      <w:sz w:val="26"/>
+                                      <w:szCs w:val="26"/>
+                                    </w:rPr>
+                                  </w:pPr>
+                                  <w:r>
+                                    <w:rPr>
+                                      <w:rFonts w:ascii="Agency FB" w:hAnsi="Agency FB"/>
+                                      <w:sz w:val="26"/>
+                                      <w:szCs w:val="26"/>
+                                    </w:rPr>
+                                    <w:t>Sistema de Câncer Mama Bootcamp Philips</w:t>
+                                  </w:r>
+                                </w:p>
+                                <w:p>
+                                  <w:pPr>
+                                    <w:pStyle w:val="PargrafodaLista"/>
+                                    <w:numPr>
+                                      <w:ilvl w:val="0"/>
+                                      <w:numId w:val="8"/>
+                                    </w:numPr>
+                                    <w:spacing w:after="0"/>
+                                    <w:ind w:left="360" w:right="397"/>
+                                    <w:rPr>
+                                      <w:rFonts w:ascii="Agency FB" w:hAnsi="Agency FB"/>
+                                      <w:b/>
+                                      <w:bCs/>
+                                      <w:sz w:val="26"/>
+                                      <w:szCs w:val="26"/>
+                                    </w:rPr>
+                                  </w:pPr>
+                                  <w:r>
+                                    <w:rPr>
+                                      <w:rFonts w:ascii="Agency FB" w:hAnsi="Agency FB"/>
+                                      <w:sz w:val="26"/>
+                                      <w:szCs w:val="26"/>
+                                    </w:rPr>
+                                    <w:t xml:space="preserve">Antifraude Enjoei </w:t>
+                                  </w:r>
+                                </w:p>
+                                <w:p>
+                                  <w:pPr>
+                                    <w:pStyle w:val="PargrafodaLista"/>
+                                    <w:numPr>
+                                      <w:ilvl w:val="0"/>
+                                      <w:numId w:val="8"/>
+                                    </w:numPr>
+                                    <w:spacing w:after="0"/>
+                                    <w:ind w:left="360" w:right="397"/>
+                                    <w:rPr>
+                                      <w:rFonts w:ascii="Agency FB" w:hAnsi="Agency FB"/>
+                                      <w:b/>
+                                      <w:bCs/>
+                                      <w:sz w:val="26"/>
+                                      <w:szCs w:val="26"/>
+                                    </w:rPr>
+                                  </w:pPr>
+                                  <w:r>
+                                    <w:rPr>
+                                      <w:rFonts w:ascii="Agency FB" w:hAnsi="Agency FB"/>
+                                      <w:sz w:val="26"/>
+                                      <w:szCs w:val="26"/>
+                                    </w:rPr>
+                                    <w:t xml:space="preserve">Sistema </w:t>
+                                  </w:r>
+                                  <w:proofErr w:type="spellStart"/>
+                                  <w:r>
+                                    <w:rPr>
+                                      <w:rFonts w:ascii="Agency FB" w:hAnsi="Agency FB"/>
+                                      <w:sz w:val="26"/>
+                                      <w:szCs w:val="26"/>
+                                    </w:rPr>
+                                    <w:t>YouBank</w:t>
+                                  </w:r>
+                                  <w:proofErr w:type="spellEnd"/>
+                                  <w:r>
+                                    <w:rPr>
+                                      <w:rFonts w:ascii="Agency FB" w:hAnsi="Agency FB"/>
+                                      <w:sz w:val="26"/>
+                                      <w:szCs w:val="26"/>
+                                    </w:rPr>
+                                    <w:t xml:space="preserve"> </w:t>
+                                  </w:r>
+                                </w:p>
+                                <w:p>
+                                  <w:pPr>
+                                    <w:pStyle w:val="PargrafodaLista"/>
+                                    <w:numPr>
+                                      <w:ilvl w:val="0"/>
+                                      <w:numId w:val="8"/>
+                                    </w:numPr>
+                                    <w:spacing w:after="0"/>
+                                    <w:ind w:left="360"/>
+                                    <w:rPr>
+                                      <w:rFonts w:ascii="Agency FB" w:hAnsi="Agency FB"/>
+                                      <w:b/>
+                                      <w:bCs/>
+                                      <w:sz w:val="26"/>
+                                      <w:szCs w:val="26"/>
+                                    </w:rPr>
+                                  </w:pPr>
+                                  <w:r>
+                                    <w:rPr>
+                                      <w:rFonts w:ascii="Agency FB" w:hAnsi="Agency FB"/>
+                                      <w:sz w:val="26"/>
+                                      <w:szCs w:val="26"/>
+                                    </w:rPr>
+                                    <w:t>www.pedroeduardo.com.br</w:t>
+                                  </w:r>
+                                </w:p>
+                              </w:txbxContent>
+                            </wps:txbx>
+                            <wps:bodyPr rot="0" spcFirstLastPara="0" vertOverflow="overflow" horzOverflow="overflow" vert="horz" wrap="square" lIns="91440" tIns="45720" rIns="91440" bIns="45720" numCol="1" spcCol="0" rtlCol="0" fromWordArt="0" anchor="t" anchorCtr="0" forceAA="0" compatLnSpc="1">
+                              <a:prstTxWarp prst="textNoShape">
+                                <a:avLst/>
+                              </a:prstTxWarp>
+                              <a:noAutofit/>
+                            </wps:bodyPr>
+                          </wps:wsp>
+                        </a:graphicData>
+                      </a:graphic>
+                      <wp14:sizeRelV relativeFrom="margin">
+                        <wp14:pctHeight>0</wp14:pctHeight>
+                      </wp14:sizeRelV>
+                    </wp:anchor>
+                  </w:drawing>
+                </mc:Choice>
+                <mc:Fallback>
+                  <w:pict>
+                    <v:shape w14:anchorId="43CF4EB4" id="Caixa de Texto 10" o:spid="_x0000_s1029" type="#_x0000_t202" style="position:absolute;margin-left:.2pt;margin-top:11pt;width:229.5pt;height:111.75pt;z-index:251663360;visibility:visible;mso-wrap-style:square;mso-height-percent:0;mso-wrap-distance-left:9pt;mso-wrap-distance-top:0;mso-wrap-distance-right:9pt;mso-wrap-distance-bottom:0;mso-position-horizontal:absolute;mso-position-horizontal-relative:text;mso-position-vertical:absolute;mso-position-vertical-relative:text;mso-height-percent:0;mso-height-relative:margin;v-text-anchor:top" o:gfxdata="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" fillcolor="white [3201]" stroked="f" strokeweight=".5pt">
+                      <v:textbox>
                         <w:txbxContent>
+                          <w:p>
+                            <w:pPr>
+                              <w:spacing w:after="0"/>
+                              <w:rPr>
+                                <w:rFonts w:ascii="Agency FB" w:hAnsi="Agency FB"/>
+                                <w:b/>
+                                <w:bCs/>
+                                <w:sz w:val="26"/>
+                                <w:szCs w:val="26"/>
+                              </w:rPr>
+                            </w:pPr>
+                            <w:r>
+                              <w:rPr>
+                                <w:rFonts w:ascii="Agency FB" w:hAnsi="Agency FB"/>
+                                <w:b/>
+                                <w:bCs/>
+                                <w:sz w:val="28"/>
+                                <w:szCs w:val="28"/>
+                              </w:rPr>
+                              <w:t>PROJETOS DESTAQUE</w:t>
+                            </w:r>
+                            <w:r>
+                              <w:rPr>
+                                <w:rFonts w:ascii="Agency FB" w:hAnsi="Agency FB"/>
+                                <w:sz w:val="26"/>
+                                <w:szCs w:val="26"/>
+                              </w:rPr>
+                              <w:t xml:space="preserve"> </w:t>
+                            </w:r>
+                          </w:p>
                           <w:p>
                             <w:pPr>
                               <w:pStyle w:val="PargrafodaLista"/>
@@ -2225,7 +2318,7 @@
                                 <w:numId w:val="8"/>
                               </w:numPr>
                               <w:spacing w:after="0"/>
-                              <w:ind w:left="360"/>
+                              <w:ind w:left="360" w:right="397"/>
                               <w:rPr>
                                 <w:rFonts w:ascii="Agency FB" w:hAnsi="Agency FB"/>
                                 <w:b/>
@@ -2240,7 +2333,103 @@
                                 <w:sz w:val="26"/>
                                 <w:szCs w:val="26"/>
                               </w:rPr>
-                              <w:t>www.pedroeduardo.com.br</w:t>
+                              <w:t>www.pedroeduardo.com/portfolio</w:t>
+                            </w:r>
+                          </w:p>
+                          <w:p>
+                            <w:pPr>
+                              <w:pStyle w:val="PargrafodaLista"/>
+                              <w:numPr>
+                                <w:ilvl w:val="0"/>
+                                <w:numId w:val="8"/>
+                              </w:numPr>
+                              <w:spacing w:after="0"/>
+                              <w:ind w:left="360" w:right="397"/>
+                              <w:rPr>
+                                <w:rFonts w:ascii="Agency FB" w:hAnsi="Agency FB"/>
+                                <w:b/>
+                                <w:bCs/>
+                                <w:sz w:val="26"/>
+                                <w:szCs w:val="26"/>
+                              </w:rPr>
+                            </w:pPr>
+                            <w:r>
+                              <w:rPr>
+                                <w:rFonts w:ascii="Agency FB" w:hAnsi="Agency FB"/>
+                                <w:sz w:val="26"/>
+                                <w:szCs w:val="26"/>
+                              </w:rPr>
+                              <w:t>Sistema de Câncer Mama Bootcamp Philips</w:t>
+                            </w:r>
+                          </w:p>
+                          <w:p>
+                            <w:pPr>
+                              <w:pStyle w:val="PargrafodaLista"/>
+                              <w:numPr>
+                                <w:ilvl w:val="0"/>
+                                <w:numId w:val="8"/>
+                              </w:numPr>
+                              <w:spacing w:after="0"/>
+                              <w:ind w:left="360" w:right="397"/>
+                              <w:rPr>
+                                <w:rFonts w:ascii="Agency FB" w:hAnsi="Agency FB"/>
+                                <w:b/>
+                                <w:bCs/>
+                                <w:sz w:val="26"/>
+                                <w:szCs w:val="26"/>
+                              </w:rPr>
+                            </w:pPr>
+                            <w:r>
+                              <w:rPr>
+                                <w:rFonts w:ascii="Agency FB" w:hAnsi="Agency FB"/>
+                                <w:sz w:val="26"/>
+                                <w:szCs w:val="26"/>
+                              </w:rPr>
+                              <w:t xml:space="preserve">Antifraude Enjoei </w:t>
+                            </w:r>
+                          </w:p>
+                          <w:p>
+                            <w:pPr>
+                              <w:pStyle w:val="PargrafodaLista"/>
+                              <w:numPr>
+                                <w:ilvl w:val="0"/>
+                                <w:numId w:val="8"/>
+                              </w:numPr>
+                              <w:spacing w:after="0"/>
+                              <w:ind w:left="360" w:right="397"/>
+                              <w:rPr>
+                                <w:rFonts w:ascii="Agency FB" w:hAnsi="Agency FB"/>
+                                <w:b/>
+                                <w:bCs/>
+                                <w:sz w:val="26"/>
+                                <w:szCs w:val="26"/>
+                              </w:rPr>
+                            </w:pPr>
+                            <w:r>
+                              <w:rPr>
+                                <w:rFonts w:ascii="Agency FB" w:hAnsi="Agency FB"/>
+                                <w:sz w:val="26"/>
+                                <w:szCs w:val="26"/>
+                              </w:rPr>
+                              <w:t xml:space="preserve">Sistema </w:t>
+                            </w:r>
+                            <w:proofErr w:type="spellStart"/>
+                            <w:r>
+                              <w:rPr>
+                                <w:rFonts w:ascii="Agency FB" w:hAnsi="Agency FB"/>
+                                <w:sz w:val="26"/>
+                                <w:szCs w:val="26"/>
+                              </w:rPr>
+                              <w:t>YouBank</w:t>
+                            </w:r>
+                            <w:proofErr w:type="spellEnd"/>
+                            <w:r>
+                              <w:rPr>
+                                <w:rFonts w:ascii="Agency FB" w:hAnsi="Agency FB"/>
+                                <w:sz w:val="26"/>
+                                <w:szCs w:val="26"/>
+                              </w:rPr>
+                              <w:t xml:space="preserve"> </w:t>
                             </w:r>
                           </w:p>
                           <w:p>
@@ -2266,282 +2455,53 @@
                                 <w:sz w:val="26"/>
                                 <w:szCs w:val="26"/>
                               </w:rPr>
-                              <w:t>www.pedroeduardo.com/portfolio</w:t>
-                            </w:r>
-                          </w:p>
-                          <w:p>
-                            <w:pPr>
-                              <w:pStyle w:val="PargrafodaLista"/>
-                              <w:numPr>
-                                <w:ilvl w:val="0"/>
-                                <w:numId w:val="8"/>
-                              </w:numPr>
-                              <w:spacing w:after="0"/>
-                              <w:ind w:left="360"/>
-                              <w:rPr>
-                                <w:rFonts w:ascii="Agency FB" w:hAnsi="Agency FB"/>
-                                <w:b/>
-                                <w:bCs/>
-                                <w:sz w:val="26"/>
-                                <w:szCs w:val="26"/>
-                              </w:rPr>
-                            </w:pPr>
-                            <w:r>
-                              <w:rPr>
-                                <w:rFonts w:ascii="Agency FB" w:hAnsi="Agency FB"/>
-                                <w:sz w:val="26"/>
-                                <w:szCs w:val="26"/>
-                              </w:rPr>
-                              <w:t>Sistema de Câncer Mama Bootcamp Philips</w:t>
-                            </w:r>
-                          </w:p>
-                          <w:p>
-                            <w:pPr>
-                              <w:pStyle w:val="PargrafodaLista"/>
-                              <w:numPr>
-                                <w:ilvl w:val="0"/>
-                                <w:numId w:val="8"/>
-                              </w:numPr>
-                              <w:spacing w:after="0"/>
-                              <w:ind w:left="360"/>
-                              <w:rPr>
-                                <w:rFonts w:ascii="Agency FB" w:hAnsi="Agency FB"/>
-                                <w:b/>
-                                <w:bCs/>
-                                <w:sz w:val="26"/>
-                                <w:szCs w:val="26"/>
-                              </w:rPr>
-                            </w:pPr>
-                            <w:r>
-                              <w:rPr>
-                                <w:rFonts w:ascii="Agency FB" w:hAnsi="Agency FB"/>
-                                <w:sz w:val="26"/>
-                                <w:szCs w:val="26"/>
-                              </w:rPr>
-                              <w:t xml:space="preserve">Antifraude Enjoei </w:t>
-                            </w:r>
-                          </w:p>
-                          <w:p>
-                            <w:pPr>
-                              <w:pStyle w:val="PargrafodaLista"/>
-                              <w:numPr>
-                                <w:ilvl w:val="0"/>
-                                <w:numId w:val="8"/>
-                              </w:numPr>
-                              <w:spacing w:after="0"/>
-                              <w:ind w:left="360"/>
-                              <w:rPr>
-                                <w:rFonts w:ascii="Agency FB" w:hAnsi="Agency FB"/>
-                                <w:b/>
-                                <w:bCs/>
-                                <w:sz w:val="26"/>
-                                <w:szCs w:val="26"/>
-                              </w:rPr>
-                            </w:pPr>
-                            <w:r>
-                              <w:rPr>
-                                <w:rFonts w:ascii="Agency FB" w:hAnsi="Agency FB"/>
-                                <w:sz w:val="26"/>
-                                <w:szCs w:val="26"/>
-                              </w:rPr>
-                              <w:t xml:space="preserve">Sistema </w:t>
-                            </w:r>
-                            <w:proofErr w:type="spellStart"/>
-                            <w:r>
-                              <w:rPr>
-                                <w:rFonts w:ascii="Agency FB" w:hAnsi="Agency FB"/>
-                                <w:sz w:val="26"/>
-                                <w:szCs w:val="26"/>
-                              </w:rPr>
-                              <w:t>YouBank</w:t>
-                            </w:r>
-                            <w:proofErr w:type="spellEnd"/>
-                            <w:r>
-                              <w:rPr>
-                                <w:rFonts w:ascii="Agency FB" w:hAnsi="Agency FB"/>
-                                <w:sz w:val="26"/>
-                                <w:szCs w:val="26"/>
-                              </w:rPr>
-                              <w:t xml:space="preserve"> </w:t>
+                              <w:t>www.pedroeduardo.com.br</w:t>
                             </w:r>
                           </w:p>
                         </w:txbxContent>
-                      </wps:txbx>
-                      <wps:bodyPr rot="0" spcFirstLastPara="0" vertOverflow="overflow" horzOverflow="overflow" vert="horz" wrap="square" lIns="91440" tIns="45720" rIns="91440" bIns="45720" numCol="1" spcCol="0" rtlCol="0" fromWordArt="0" anchor="t" anchorCtr="0" forceAA="0" compatLnSpc="1">
-                        <a:prstTxWarp prst="textNoShape">
-                          <a:avLst/>
-                        </a:prstTxWarp>
-                        <a:noAutofit/>
-                      </wps:bodyPr>
-                    </wps:wsp>
-                  </a:graphicData>
-                </a:graphic>
-                <wp14:sizeRelV relativeFrom="margin">
-                  <wp14:pctHeight>0</wp14:pctHeight>
-                </wp14:sizeRelV>
-              </wp:anchor>
-            </w:drawing>
-          </mc:Choice>
-          <mc:Fallback>
-            <w:pict>
-              <v:shape w14:anchorId="43CF4EB4" id="Caixa de Texto 10" o:spid="_x0000_s1029" type="#_x0000_t202" style="position:absolute;margin-left:215.7pt;margin-top:1.3pt;width:229.5pt;height:97.5pt;z-index:251663360;visibility:visible;mso-wrap-style:square;mso-height-percent:0;mso-wrap-distance-left:9pt;mso-wrap-distance-top:0;mso-wrap-distance-right:9pt;mso-wrap-distance-bottom:0;mso-position-horizontal:absolute;mso-position-horizontal-relative:text;mso-position-vertical:absolute;mso-position-vertical-relative:text;mso-height-percent:0;mso-height-relative:margin;v-text-anchor:top" o:gfxdata="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" fillcolor="white [3201]" stroked="f" strokeweight=".5pt">
-                <v:textbox>
-                  <w:txbxContent>
-                    <w:p>
-                      <w:pPr>
-                        <w:pStyle w:val="PargrafodaLista"/>
-                        <w:numPr>
-                          <w:ilvl w:val="0"/>
-                          <w:numId w:val="8"/>
-                        </w:numPr>
-                        <w:spacing w:after="0"/>
-                        <w:ind w:left="360"/>
-                        <w:rPr>
-                          <w:rFonts w:ascii="Agency FB" w:hAnsi="Agency FB"/>
-                          <w:b/>
-                          <w:bCs/>
-                          <w:sz w:val="26"/>
-                          <w:szCs w:val="26"/>
-                        </w:rPr>
-                      </w:pPr>
-                      <w:r>
-                        <w:rPr>
-                          <w:rFonts w:ascii="Agency FB" w:hAnsi="Agency FB"/>
-                          <w:sz w:val="26"/>
-                          <w:szCs w:val="26"/>
-                        </w:rPr>
-                        <w:t>www.pedroeduardo.com.br</w:t>
-                      </w:r>
-                    </w:p>
-                    <w:p>
-                      <w:pPr>
-                        <w:pStyle w:val="PargrafodaLista"/>
-                        <w:numPr>
-                          <w:ilvl w:val="0"/>
-                          <w:numId w:val="8"/>
-                        </w:numPr>
-                        <w:spacing w:after="0"/>
-                        <w:ind w:left="360"/>
-                        <w:rPr>
-                          <w:rFonts w:ascii="Agency FB" w:hAnsi="Agency FB"/>
-                          <w:b/>
-                          <w:bCs/>
-                          <w:sz w:val="26"/>
-                          <w:szCs w:val="26"/>
-                        </w:rPr>
-                      </w:pPr>
-                      <w:r>
-                        <w:rPr>
-                          <w:rFonts w:ascii="Agency FB" w:hAnsi="Agency FB"/>
-                          <w:sz w:val="26"/>
-                          <w:szCs w:val="26"/>
-                        </w:rPr>
-                        <w:t>www.pedroeduardo.com/portfolio</w:t>
-                      </w:r>
-                    </w:p>
-                    <w:p>
-                      <w:pPr>
-                        <w:pStyle w:val="PargrafodaLista"/>
-                        <w:numPr>
-                          <w:ilvl w:val="0"/>
-                          <w:numId w:val="8"/>
-                        </w:numPr>
-                        <w:spacing w:after="0"/>
-                        <w:ind w:left="360"/>
-                        <w:rPr>
-                          <w:rFonts w:ascii="Agency FB" w:hAnsi="Agency FB"/>
-                          <w:b/>
-                          <w:bCs/>
-                          <w:sz w:val="26"/>
-                          <w:szCs w:val="26"/>
-                        </w:rPr>
-                      </w:pPr>
-                      <w:r>
-                        <w:rPr>
-                          <w:rFonts w:ascii="Agency FB" w:hAnsi="Agency FB"/>
-                          <w:sz w:val="26"/>
-                          <w:szCs w:val="26"/>
-                        </w:rPr>
-                        <w:t>Sistema de Câncer Mama Bootcamp Philips</w:t>
-                      </w:r>
-                    </w:p>
-                    <w:p>
-                      <w:pPr>
-                        <w:pStyle w:val="PargrafodaLista"/>
-                        <w:numPr>
-                          <w:ilvl w:val="0"/>
-                          <w:numId w:val="8"/>
-                        </w:numPr>
-                        <w:spacing w:after="0"/>
-                        <w:ind w:left="360"/>
-                        <w:rPr>
-                          <w:rFonts w:ascii="Agency FB" w:hAnsi="Agency FB"/>
-                          <w:b/>
-                          <w:bCs/>
-                          <w:sz w:val="26"/>
-                          <w:szCs w:val="26"/>
-                        </w:rPr>
-                      </w:pPr>
-                      <w:r>
-                        <w:rPr>
-                          <w:rFonts w:ascii="Agency FB" w:hAnsi="Agency FB"/>
-                          <w:sz w:val="26"/>
-                          <w:szCs w:val="26"/>
-                        </w:rPr>
-                        <w:t xml:space="preserve">Antifraude Enjoei </w:t>
-                      </w:r>
-                    </w:p>
-                    <w:p>
-                      <w:pPr>
-                        <w:pStyle w:val="PargrafodaLista"/>
-                        <w:numPr>
-                          <w:ilvl w:val="0"/>
-                          <w:numId w:val="8"/>
-                        </w:numPr>
-                        <w:spacing w:after="0"/>
-                        <w:ind w:left="360"/>
-                        <w:rPr>
-                          <w:rFonts w:ascii="Agency FB" w:hAnsi="Agency FB"/>
-                          <w:b/>
-                          <w:bCs/>
-                          <w:sz w:val="26"/>
-                          <w:szCs w:val="26"/>
-                        </w:rPr>
-                      </w:pPr>
-                      <w:r>
-                        <w:rPr>
-                          <w:rFonts w:ascii="Agency FB" w:hAnsi="Agency FB"/>
-                          <w:sz w:val="26"/>
-                          <w:szCs w:val="26"/>
-                        </w:rPr>
-                        <w:t xml:space="preserve">Sistema </w:t>
-                      </w:r>
-                      <w:proofErr w:type="spellStart"/>
-                      <w:r>
-                        <w:rPr>
-                          <w:rFonts w:ascii="Agency FB" w:hAnsi="Agency FB"/>
-                          <w:sz w:val="26"/>
-                          <w:szCs w:val="26"/>
-                        </w:rPr>
-                        <w:t>YouBank</w:t>
-                      </w:r>
-                      <w:proofErr w:type="spellEnd"/>
-                      <w:r>
-                        <w:rPr>
-                          <w:rFonts w:ascii="Agency FB" w:hAnsi="Agency FB"/>
-                          <w:sz w:val="26"/>
-                          <w:szCs w:val="26"/>
-                        </w:rPr>
-                        <w:t xml:space="preserve"> </w:t>
-                      </w:r>
-                    </w:p>
-                  </w:txbxContent>
-                </v:textbox>
-              </v:shape>
-            </w:pict>
-          </mc:Fallback>
-        </mc:AlternateContent>
-      </w:r>
+                      </v:textbox>
+                    </v:shape>
+                  </w:pict>
+                </mc:Fallback>
+              </mc:AlternateContent>
+            </w:r>
+          </w:p>
+          <w:p>
+            <w:pPr>
+              <w:rPr>
+                <w:rFonts w:ascii="Agency FB" w:hAnsi="Agency FB"/>
+                <w:b/>
+                <w:bCs/>
+                <w:sz w:val="28"/>
+                <w:szCs w:val="28"/>
+              </w:rPr>
+            </w:pPr>
+          </w:p>
+          <w:p>
+            <w:pPr>
+              <w:rPr>
+                <w:rFonts w:ascii="Agency FB" w:hAnsi="Agency FB"/>
+                <w:b/>
+                <w:bCs/>
+                <w:sz w:val="28"/>
+                <w:szCs w:val="28"/>
+              </w:rPr>
+            </w:pPr>
+          </w:p>
+        </w:tc>
+      </w:tr>
+    </w:tbl>
+    <w:p>
+      <w:pPr>
+        <w:spacing w:after="0"/>
+        <w:rPr>
+          <w:rFonts w:ascii="Agency FB" w:hAnsi="Agency FB"/>
+          <w:b/>
+          <w:bCs/>
+          <w:sz w:val="28"/>
+          <w:szCs w:val="28"/>
+        </w:rPr>
+      </w:pPr>
     </w:p>
     <w:sectPr>
       <w:pgSz w:w="11906" w:h="16838"/>
@@ -2576,35 +2536,35 @@
         <v:path o:extrusionok="f" gradientshapeok="t" o:connecttype="rect"/>
         <o:lock v:ext="edit" aspectratio="t"/>
       </v:shapetype>
-      <v:shape id="_x0000_i2764" type="#_x0000_t75" style="width:681.75pt;height:681.75pt;visibility:visible;mso-wrap-style:square" o:bullet="t">
+      <v:shape id="_x0000_i1226" type="#_x0000_t75" style="width:681.75pt;height:681.75pt;visibility:visible;mso-wrap-style:square" o:bullet="t">
         <v:imagedata r:id="rId1" o:title=""/>
       </v:shape>
     </w:pict>
   </w:numPicBullet>
   <w:numPicBullet w:numPicBulletId="1">
     <w:pict>
-      <v:shape id="_x0000_i2765" type="#_x0000_t75" style="width:384pt;height:384pt;visibility:visible;mso-wrap-style:square" o:bullet="t">
+      <v:shape id="_x0000_i1227" type="#_x0000_t75" style="width:384pt;height:384pt;visibility:visible;mso-wrap-style:square" o:bullet="t">
         <v:imagedata r:id="rId2" o:title=""/>
       </v:shape>
     </w:pict>
   </w:numPicBullet>
   <w:numPicBullet w:numPicBulletId="2">
     <w:pict>
-      <v:shape id="_x0000_i2766" type="#_x0000_t75" style="width:410.25pt;height:410.25pt" o:bullet="t">
+      <v:shape id="_x0000_i1228" type="#_x0000_t75" style="width:410.25pt;height:410.25pt" o:bullet="t">
         <v:imagedata r:id="rId3" o:title="github"/>
       </v:shape>
     </w:pict>
   </w:numPicBullet>
   <w:numPicBullet w:numPicBulletId="3">
     <w:pict>
-      <v:shape id="_x0000_i2767" type="#_x0000_t75" style="width:410.25pt;height:410.25pt" o:bullet="t">
+      <v:shape id="_x0000_i1229" type="#_x0000_t75" style="width:410.25pt;height:410.25pt" o:bullet="t">
         <v:imagedata r:id="rId4" o:title="linkedin"/>
       </v:shape>
     </w:pict>
   </w:numPicBullet>
   <w:numPicBullet w:numPicBulletId="4">
     <w:pict>
-      <v:shape id="_x0000_i2768" type="#_x0000_t75" style="width:393pt;height:393pt" o:bullet="t">
+      <v:shape id="_x0000_i1230" type="#_x0000_t75" style="width:393pt;height:393pt" o:bullet="t">
         <v:imagedata r:id="rId5" o:title="local"/>
       </v:shape>
     </w:pict>

</xml_diff>